<commit_message>
chore: updated trans id presentation materials
</commit_message>
<xml_diff>
--- a/data/trans-id/transID-2023.docx
+++ b/data/trans-id/transID-2023.docx
@@ -2178,6 +2178,32 @@
     </w:p>
     <w:p>
       <w:pPr>
+        <w:rPr>
+          <w:b/>
+          <w:i/>
+          <w:color w:val="000000"/>
+        </w:rPr>
+      </w:pPr>
+      <w:r>
+        <w:rPr>
+          <w:b/>
+          <w:i/>
+          <w:color w:val="000000"/>
+        </w:rPr>
+        <w:t>I would first like to take a moment to acknowledge the land from which I am delivering this virtual presentation:</w:t>
+      </w:r>
+    </w:p>
+    <w:p>
+      <w:pPr>
+        <w:rPr>
+          <w:b/>
+          <w:i/>
+          <w:color w:val="000000"/>
+        </w:rPr>
+      </w:pPr>
+    </w:p>
+    <w:p>
+      <w:pPr>
         <w:widowControl w:val="0"/>
         <w:spacing w:after="320"/>
         <w:rPr>
@@ -2188,7 +2214,19 @@
         <w:rPr>
           <w:color w:val="000000"/>
         </w:rPr>
-        <w:t xml:space="preserve">Although many of you may be joining us from across Ontario, I am delivering this presentation today on the traditional lands of the Haudenosaunee Confederacy, the Anishinaabeg, the Wendat, and the treaty territory of the </w:t>
+        <w:t xml:space="preserve">Although many of you may be joining us from across Ontario, I am </w:t>
+      </w:r>
+      <w:r>
+        <w:rPr>
+          <w:color w:val="000000"/>
+        </w:rPr>
+        <w:t>speaking to you</w:t>
+      </w:r>
+      <w:r>
+        <w:rPr>
+          <w:color w:val="000000"/>
+        </w:rPr>
+        <w:t xml:space="preserve"> today on the traditional lands of the Haudenosaunee Confederacy, the Anishinaabeg, the Wendat, and the treaty territory of the </w:t>
       </w:r>
       <w:proofErr w:type="spellStart"/>
       <w:r>
@@ -2216,7 +2254,14 @@
         <w:rPr>
           <w:color w:val="000000"/>
         </w:rPr>
-        <w:t xml:space="preserve">. I would also like to take a moment to acknowledge the legacy of Two-Spirit individuals on Turtle Island. Before colonization, Two-Spirit people were respected as valued community members. As part of the ongoing colonization process, there has been an attempted elimination of Two-Spirit people. The settler values and beliefs imposed by so-called Canada have resulted in the tragic deaths, forced assimilation, and hiding of Two-Spirit people historically and today, and I want to </w:t>
+        <w:t xml:space="preserve">. I would also like to take a moment to acknowledge the legacy of Two-Spirit individuals on Turtle Island. Before colonization, Two-Spirit people were respected as valued community members. As part of the ongoing colonization process, there has been an attempted elimination of Two-Spirit people. The settler values and beliefs imposed by so-called Canada have resulted in the tragic deaths, forced assimilation, and hiding of Two-Spirit people historically and today, </w:t>
+      </w:r>
+      <w:r>
+        <w:rPr>
+          <w:color w:val="000000"/>
+        </w:rPr>
+        <w:lastRenderedPageBreak/>
+        <w:t xml:space="preserve">and I want to </w:t>
       </w:r>
       <w:proofErr w:type="spellStart"/>
       <w:r>
@@ -2249,8 +2294,15 @@
           <w:i/>
           <w:color w:val="000000"/>
         </w:rPr>
-        <w:lastRenderedPageBreak/>
-        <w:t>A quick background on me:</w:t>
+        <w:t>Now for a</w:t>
+      </w:r>
+      <w:r>
+        <w:rPr>
+          <w:b/>
+          <w:i/>
+          <w:color w:val="000000"/>
+        </w:rPr>
+        <w:t xml:space="preserve"> quick background on me:</w:t>
       </w:r>
     </w:p>
     <w:p>
@@ -2274,7 +2326,19 @@
         <w:rPr>
           <w:color w:val="000000"/>
         </w:rPr>
-        <w:t xml:space="preserve"> their legal name and/or gender marker with the governmental bodies of Ontario and/or Canada. The level of bureaucracy currently in place across the country for these vital services and processes makes them fundamentally inaccessible. It’s very clear that none of them were built by marginalized people, or even with us in mind, but I believe that communities coming together to share our experiences and resources with one another is an act of resistance, and that mentality is embedded in the way I approach this work. </w:t>
+        <w:t xml:space="preserve"> their legal name and/or gender marker </w:t>
+      </w:r>
+      <w:r>
+        <w:rPr>
+          <w:color w:val="000000"/>
+        </w:rPr>
+        <w:t>in</w:t>
+      </w:r>
+      <w:r>
+        <w:rPr>
+          <w:color w:val="000000"/>
+        </w:rPr>
+        <w:t xml:space="preserve"> Ontario. The level of bureaucracy currently in place across the country for these vital services and processes makes them fundamentally inaccessible. It’s very clear that none of them were built by marginalized people, or even with us in mind, but I believe that communities coming together to share our experiences and resources with one another is an act of resistance, and that mentality is embedded in the way I approach this work. </w:t>
       </w:r>
       <w:r>
         <w:rPr>
@@ -2303,9 +2367,17 @@
         <w:rPr>
           <w:color w:val="000000"/>
         </w:rPr>
-        <w:t>dana.r.teagle</w:t>
+        <w:t>dana.</w:t>
+      </w:r>
+      <w:proofErr w:type="gramStart"/>
+      <w:r>
+        <w:rPr>
+          <w:color w:val="000000"/>
+        </w:rPr>
+        <w:t>r.teagle</w:t>
       </w:r>
       <w:proofErr w:type="spellEnd"/>
+      <w:proofErr w:type="gramEnd"/>
       <w:r>
         <w:rPr>
           <w:color w:val="000000"/>
@@ -2347,7 +2419,13 @@
         <w:rPr>
           <w:color w:val="000000"/>
         </w:rPr>
-        <w:t>Ontario legal name changes, requests for Ontario birth registrations &amp; certificates, sex designation changes on Ontario I.D.s, Ontario health card updates, travel document updates, and updates with the Social Insurance Registry and the Canadian Revenue Agency. I will also point to resources I recommend for commissioning and notarizing, and other trans-led resources that offer information and assistance for making these changes, both in Ontario and in other provinces.</w:t>
+        <w:t>Ontario legal name changes, requests for Ontario birth registrations &amp; certificates, sex designation changes on Ontario I.D.s, Ontario health card updates, travel document updates, and updates with the Social Insurance Registry and the Canadian Revenue Agency. I will also point to resources I recommend for commissioning and notarizing, and other trans-led resources that offer information and assistance for making these changes</w:t>
+      </w:r>
+      <w:r>
+        <w:rPr>
+          <w:color w:val="000000"/>
+        </w:rPr>
+        <w:t>.</w:t>
       </w:r>
     </w:p>
     <w:p>
@@ -2400,6 +2478,7 @@
         <w:rPr>
           <w:color w:val="000000"/>
         </w:rPr>
+        <w:lastRenderedPageBreak/>
         <w:t>Process</w:t>
       </w:r>
     </w:p>
@@ -2447,7 +2526,6 @@
         <w:rPr>
           <w:color w:val="000000"/>
         </w:rPr>
-        <w:lastRenderedPageBreak/>
         <w:t>The application is nineteen pages long, and divided into seven parts, but you may not need to fill out all of them. You must also submit a fee of $137 with your application.</w:t>
       </w:r>
     </w:p>
@@ -2480,8 +2558,16 @@
         <w:rPr>
           <w:color w:val="000000"/>
         </w:rPr>
-        <w:t>Information to disclose</w:t>
-      </w:r>
+        <w:t xml:space="preserve">Information to </w:t>
+      </w:r>
+      <w:proofErr w:type="gramStart"/>
+      <w:r>
+        <w:rPr>
+          <w:color w:val="000000"/>
+        </w:rPr>
+        <w:t>disclose</w:t>
+      </w:r>
+      <w:proofErr w:type="gramEnd"/>
     </w:p>
     <w:p>
       <w:pPr>
@@ -2828,7 +2914,19 @@
         <w:rPr>
           <w:color w:val="000000"/>
         </w:rPr>
-        <w:t> form to ensure the police force conducting the check performs one that meets all requirements)</w:t>
+        <w:t xml:space="preserve"> form to ensure the police force conducting the check performs one that meets all </w:t>
+      </w:r>
+      <w:r>
+        <w:rPr>
+          <w:color w:val="000000"/>
+        </w:rPr>
+        <w:t xml:space="preserve">of the specific </w:t>
+      </w:r>
+      <w:r>
+        <w:rPr>
+          <w:color w:val="000000"/>
+        </w:rPr>
+        <w:t>requirements)</w:t>
       </w:r>
     </w:p>
     <w:p>
@@ -2852,8 +2950,16 @@
         <w:rPr>
           <w:color w:val="000000"/>
         </w:rPr>
-        <w:t>If you were born in another part of Canada and want a new birth certificate, you must contact the province or territory where you were born after you receive your change of name certificate</w:t>
-      </w:r>
+        <w:t xml:space="preserve">If you were born in another part of Canada and want a new birth certificate, you must contact the province or territory where you were born after you receive your change of name </w:t>
+      </w:r>
+      <w:proofErr w:type="gramStart"/>
+      <w:r>
+        <w:rPr>
+          <w:color w:val="000000"/>
+        </w:rPr>
+        <w:t>certificate</w:t>
+      </w:r>
+      <w:proofErr w:type="gramEnd"/>
     </w:p>
     <w:p>
       <w:pPr>
@@ -2890,46 +2996,59 @@
         <w:rPr>
           <w:color w:val="000000"/>
         </w:rPr>
-        <w:t>You will also require a guarantor who can prove that any of your permanent addresses have been located in Ontario for the 12 months prior to your application. In my experience, most applicants will use a medical professional for this category. However, there are several other options such as municipal clerks, school principals, and First Nations chiefs (for the full list, please check page 13 of the application).</w:t>
-      </w:r>
-    </w:p>
-    <w:p>
-      <w:pPr>
-        <w:pBdr>
-          <w:top w:val="nil"/>
-          <w:left w:val="nil"/>
-          <w:bottom w:val="nil"/>
-          <w:right w:val="nil"/>
-          <w:between w:val="nil"/>
-        </w:pBdr>
-        <w:shd w:val="clear" w:color="auto" w:fill="FFFFFF"/>
-        <w:spacing w:line="240" w:lineRule="auto"/>
-        <w:rPr>
-          <w:color w:val="000000"/>
-        </w:rPr>
-      </w:pPr>
-      <w:r>
-        <w:rPr>
-          <w:color w:val="000000"/>
-        </w:rPr>
-        <w:t>If you cannot find anyone that meets the requirements, you can use someone *other than a relative* who has known you for at least five years and can speak to your residency in Ontario for the past year.</w:t>
-      </w:r>
-    </w:p>
-    <w:p>
-      <w:pPr>
-        <w:pBdr>
-          <w:top w:val="nil"/>
-          <w:left w:val="nil"/>
-          <w:bottom w:val="nil"/>
-          <w:right w:val="nil"/>
-          <w:between w:val="nil"/>
-        </w:pBdr>
-        <w:shd w:val="clear" w:color="auto" w:fill="FFFFFF"/>
-        <w:spacing w:line="240" w:lineRule="auto"/>
-        <w:rPr>
-          <w:color w:val="000000"/>
-        </w:rPr>
-      </w:pPr>
+        <w:t xml:space="preserve">You will also require a guarantor who can prove that any of your permanent addresses have </w:t>
+      </w:r>
+      <w:proofErr w:type="gramStart"/>
+      <w:r>
+        <w:rPr>
+          <w:color w:val="000000"/>
+        </w:rPr>
+        <w:t>been located in</w:t>
+      </w:r>
+      <w:proofErr w:type="gramEnd"/>
+      <w:r>
+        <w:rPr>
+          <w:color w:val="000000"/>
+        </w:rPr>
+        <w:t xml:space="preserve"> Ontario for the 12 months prior to your application. In my experience, most applicants will use a medical professional for this category. However, there are several other </w:t>
+      </w:r>
+      <w:r>
+        <w:rPr>
+          <w:color w:val="000000"/>
+        </w:rPr>
+        <w:lastRenderedPageBreak/>
+        <w:t>options such as municipal clerks, school principals, and First Nations chiefs (for the full list, please check page 13 of the application).</w:t>
+      </w:r>
+      <w:r>
+        <w:rPr>
+          <w:color w:val="000000"/>
+        </w:rPr>
+        <w:t xml:space="preserve"> </w:t>
+      </w:r>
+      <w:r>
+        <w:rPr>
+          <w:color w:val="000000"/>
+        </w:rPr>
+        <w:t>If you cannot find anyone that meets the requirements, you can use someone other than a relative</w:t>
+      </w:r>
+      <w:r>
+        <w:rPr>
+          <w:color w:val="000000"/>
+        </w:rPr>
+        <w:t xml:space="preserve"> </w:t>
+      </w:r>
+      <w:r>
+        <w:rPr>
+          <w:color w:val="000000"/>
+        </w:rPr>
+        <w:t>who has known you for at least five years and can speak to your residency in Ontario for the past year.</w:t>
+      </w:r>
+      <w:r>
+        <w:rPr>
+          <w:color w:val="000000"/>
+        </w:rPr>
+        <w:t xml:space="preserve"> </w:t>
+      </w:r>
       <w:r>
         <w:rPr>
           <w:color w:val="000000"/>
@@ -2950,7 +3069,6 @@
         <w:rPr>
           <w:color w:val="000000"/>
         </w:rPr>
-        <w:lastRenderedPageBreak/>
         <w:t>Previous identity documents</w:t>
       </w:r>
     </w:p>
@@ -2975,8 +3093,16 @@
         <w:rPr>
           <w:color w:val="000000"/>
         </w:rPr>
-        <w:t>If you were born in Ontario and have a valid birth certificate, you must include the originals (or certified copies) of all previously issued short- or long-form certificates with your application.</w:t>
-      </w:r>
+        <w:t xml:space="preserve">If you were born in Ontario and have a valid birth certificate, you must include the originals (or certified copies) of all previously issued short- or long-form certificates with your </w:t>
+      </w:r>
+      <w:proofErr w:type="gramStart"/>
+      <w:r>
+        <w:rPr>
+          <w:color w:val="000000"/>
+        </w:rPr>
+        <w:t>application</w:t>
+      </w:r>
+      <w:proofErr w:type="gramEnd"/>
     </w:p>
     <w:p>
       <w:pPr>
@@ -2999,8 +3125,28 @@
         <w:rPr>
           <w:color w:val="000000"/>
         </w:rPr>
-        <w:t>If you were born outside of Ontario but within Canada, you can submit either an original birth certificate or certified copy issued by the province or territory of your birth.</w:t>
-      </w:r>
+        <w:t xml:space="preserve">If you were born outside of Ontario but within Canada, you can submit either an original birth certificate or </w:t>
+      </w:r>
+      <w:r>
+        <w:rPr>
+          <w:color w:val="000000"/>
+        </w:rPr>
+        <w:t xml:space="preserve">a </w:t>
+      </w:r>
+      <w:r>
+        <w:rPr>
+          <w:color w:val="000000"/>
+        </w:rPr>
+        <w:t xml:space="preserve">certified copy issued by the province or territory of your </w:t>
+      </w:r>
+      <w:proofErr w:type="gramStart"/>
+      <w:r>
+        <w:rPr>
+          <w:color w:val="000000"/>
+        </w:rPr>
+        <w:t>birth</w:t>
+      </w:r>
+      <w:proofErr w:type="gramEnd"/>
     </w:p>
     <w:p>
       <w:pPr>
@@ -3023,8 +3169,16 @@
         <w:rPr>
           <w:color w:val="000000"/>
         </w:rPr>
-        <w:t>If you do not have a birth certificate, you will likely need to apply for a new certificate before you can submit this application.</w:t>
-      </w:r>
+        <w:t xml:space="preserve">If you do not have a birth certificate, you will likely need to apply for a new certificate before you can submit this </w:t>
+      </w:r>
+      <w:proofErr w:type="gramStart"/>
+      <w:r>
+        <w:rPr>
+          <w:color w:val="000000"/>
+        </w:rPr>
+        <w:t>application</w:t>
+      </w:r>
+      <w:proofErr w:type="gramEnd"/>
     </w:p>
     <w:p>
       <w:pPr>
@@ -3047,8 +3201,28 @@
         <w:rPr>
           <w:color w:val="000000"/>
         </w:rPr>
-        <w:t>If all or part of a document sent in support of your change of name application is not written in English or French, you must send an English or French translation. If this is the case for you, please review the requirements on page 13.</w:t>
-      </w:r>
+        <w:t xml:space="preserve">If all or part of a document sent in support of your change of name application is not written in English or French, you must send an English or French translation. If this is the case for you, please review the requirements </w:t>
+      </w:r>
+      <w:r>
+        <w:rPr>
+          <w:color w:val="000000"/>
+        </w:rPr>
+        <w:t xml:space="preserve">for a translator, also </w:t>
+      </w:r>
+      <w:r>
+        <w:rPr>
+          <w:color w:val="000000"/>
+        </w:rPr>
+        <w:t xml:space="preserve">on page </w:t>
+      </w:r>
+      <w:proofErr w:type="gramStart"/>
+      <w:r>
+        <w:rPr>
+          <w:color w:val="000000"/>
+        </w:rPr>
+        <w:t>13</w:t>
+      </w:r>
+      <w:proofErr w:type="gramEnd"/>
     </w:p>
     <w:p>
       <w:pPr>
@@ -3091,7 +3265,19 @@
         <w:rPr>
           <w:color w:val="000000"/>
         </w:rPr>
-        <w:t> is generally published in The Ontario Gazette, however you can request non-publication if you are transgender, First Nations, Inuit, or Métis by submitting a completed </w:t>
+        <w:t> </w:t>
+      </w:r>
+      <w:r>
+        <w:rPr>
+          <w:color w:val="000000"/>
+        </w:rPr>
+        <w:t>are</w:t>
+      </w:r>
+      <w:r>
+        <w:rPr>
+          <w:color w:val="000000"/>
+        </w:rPr>
+        <w:t xml:space="preserve"> generally published in The Ontario Gazette, however you can request non-publication if you are transgender, First Nations, Inuit, or Métis by submitting a completed </w:t>
       </w:r>
       <w:hyperlink r:id="rId8">
         <w:r>
@@ -3212,6 +3398,7 @@
         <w:rPr>
           <w:color w:val="000000"/>
         </w:rPr>
+        <w:lastRenderedPageBreak/>
         <w:t>Send your completed form, payment, and required documents to:</w:t>
       </w:r>
       <w:r>
@@ -3405,7 +3592,6 @@
         <w:rPr>
           <w:color w:val="000000"/>
         </w:rPr>
-        <w:lastRenderedPageBreak/>
         <w:t>In person</w:t>
       </w:r>
     </w:p>
@@ -3419,7 +3605,21 @@
         <w:rPr>
           <w:color w:val="000000"/>
         </w:rPr>
-        <w:t>If it is more accessible for you to submit the application in person and you are located in Toronto, you can bring your completed form, payment, and required documents to:</w:t>
+        <w:t xml:space="preserve">If it is more accessible for you to submit the application in person and you </w:t>
+      </w:r>
+      <w:proofErr w:type="gramStart"/>
+      <w:r>
+        <w:rPr>
+          <w:color w:val="000000"/>
+        </w:rPr>
+        <w:t>are located in</w:t>
+      </w:r>
+      <w:proofErr w:type="gramEnd"/>
+      <w:r>
+        <w:rPr>
+          <w:color w:val="000000"/>
+        </w:rPr>
+        <w:t xml:space="preserve"> Toronto, you can bring your completed form, payment, and required documents to:</w:t>
       </w:r>
       <w:r>
         <w:rPr>
@@ -3521,8 +3721,18 @@
                                 <w:sz w:val="20"/>
                               </w:rPr>
                               <w:br/>
-                              <w:t>M2N 5N1</w:t>
+                              <w:t xml:space="preserve">M2N </w:t>
                             </w:r>
+                            <w:proofErr w:type="gramStart"/>
+                            <w:r>
+                              <w:rPr>
+                                <w:rFonts w:ascii="Helvetica Neue" w:eastAsia="Helvetica Neue" w:hAnsi="Helvetica Neue" w:cs="Helvetica Neue"/>
+                                <w:color w:val="1A1A1A"/>
+                                <w:sz w:val="20"/>
+                              </w:rPr>
+                              <w:t>5N1</w:t>
+                            </w:r>
+                            <w:proofErr w:type="gramEnd"/>
                           </w:p>
                           <w:p>
                             <w:pPr>
@@ -3707,7 +3917,7 @@
         <w:rPr>
           <w:color w:val="000000"/>
         </w:rPr>
-        <w:t xml:space="preserve">Your change of name certificate will show your previous name and your new name. You can use this certificate to change your name on other personal documents, such as driver’s licenses, photo cards, or health cards (as I will explain shortly). </w:t>
+        <w:t>When filling out these forms, make sure to give yourself time. It will likely take several weeks to gather all the information you need, and to complete, double-check, and submit the forms.</w:t>
       </w:r>
     </w:p>
     <w:p>
@@ -3725,11 +3935,27 @@
           <w:color w:val="000000"/>
         </w:rPr>
       </w:pPr>
-      <w:r>
-        <w:rPr>
-          <w:color w:val="000000"/>
-        </w:rPr>
-        <w:t xml:space="preserve">When filling out these forms, make sure to give yourself time. It will likely take several weeks to gather all the information you need, and to complete, double-check, and submit the forms. Additionally, ensure </w:t>
+    </w:p>
+    <w:p>
+      <w:pPr>
+        <w:pBdr>
+          <w:top w:val="nil"/>
+          <w:left w:val="nil"/>
+          <w:bottom w:val="nil"/>
+          <w:right w:val="nil"/>
+          <w:between w:val="nil"/>
+        </w:pBdr>
+        <w:shd w:val="clear" w:color="auto" w:fill="FFFFFF"/>
+        <w:spacing w:line="240" w:lineRule="auto"/>
+        <w:rPr>
+          <w:color w:val="000000"/>
+        </w:rPr>
+      </w:pPr>
+      <w:r>
+        <w:rPr>
+          <w:color w:val="000000"/>
+        </w:rPr>
+        <w:t xml:space="preserve">Additionally, ensure </w:t>
       </w:r>
       <w:r>
         <w:t>you</w:t>
@@ -3738,7 +3964,19 @@
         <w:rPr>
           <w:color w:val="000000"/>
         </w:rPr>
-        <w:t xml:space="preserve"> print clearly using a pen with blue or black ink, do not use correction fluid on any forms, and if you make a mistake or want to change information, you must do the following:</w:t>
+        <w:t xml:space="preserve"> print clearly using a pen with blue or black ink, do not use correction fluid on any forms, and if you make a mistake or want to change information, you must do the following</w:t>
+      </w:r>
+      <w:r>
+        <w:rPr>
+          <w:color w:val="000000"/>
+        </w:rPr>
+        <w:t xml:space="preserve"> process</w:t>
+      </w:r>
+      <w:r>
+        <w:rPr>
+          <w:color w:val="000000"/>
+        </w:rPr>
+        <w:t>:</w:t>
       </w:r>
     </w:p>
     <w:p>
@@ -3764,8 +4002,16 @@
         <w:rPr>
           <w:color w:val="000000"/>
         </w:rPr>
-        <w:t>Put brackets around the wrong information</w:t>
-      </w:r>
+        <w:t xml:space="preserve">Put brackets around the wrong </w:t>
+      </w:r>
+      <w:proofErr w:type="gramStart"/>
+      <w:r>
+        <w:rPr>
+          <w:color w:val="000000"/>
+        </w:rPr>
+        <w:t>information</w:t>
+      </w:r>
+      <w:proofErr w:type="gramEnd"/>
     </w:p>
     <w:p>
       <w:pPr>
@@ -3790,8 +4036,16 @@
         <w:rPr>
           <w:color w:val="000000"/>
         </w:rPr>
-        <w:t>Enter the correct information</w:t>
-      </w:r>
+        <w:t xml:space="preserve">Enter the correct </w:t>
+      </w:r>
+      <w:proofErr w:type="gramStart"/>
+      <w:r>
+        <w:rPr>
+          <w:color w:val="000000"/>
+        </w:rPr>
+        <w:t>information</w:t>
+      </w:r>
+      <w:proofErr w:type="gramEnd"/>
     </w:p>
     <w:p>
       <w:pPr>
@@ -3816,8 +4070,16 @@
         <w:rPr>
           <w:color w:val="000000"/>
         </w:rPr>
-        <w:t>Put your initials beside each change</w:t>
-      </w:r>
+        <w:t xml:space="preserve">Put your initials beside each </w:t>
+      </w:r>
+      <w:proofErr w:type="gramStart"/>
+      <w:r>
+        <w:rPr>
+          <w:color w:val="000000"/>
+        </w:rPr>
+        <w:t>change</w:t>
+      </w:r>
+      <w:proofErr w:type="gramEnd"/>
     </w:p>
     <w:p>
       <w:pPr>
@@ -3842,8 +4104,16 @@
         <w:rPr>
           <w:color w:val="000000"/>
         </w:rPr>
-        <w:t>Have the commissioner initial each change before it is sworn</w:t>
-      </w:r>
+        <w:t xml:space="preserve">Have the commissioner initial each change before it is </w:t>
+      </w:r>
+      <w:proofErr w:type="gramStart"/>
+      <w:r>
+        <w:rPr>
+          <w:color w:val="000000"/>
+        </w:rPr>
+        <w:t>sworn</w:t>
+      </w:r>
+      <w:proofErr w:type="gramEnd"/>
     </w:p>
     <w:p>
       <w:pPr>
@@ -3858,6 +4128,60 @@
         <w:spacing w:line="240" w:lineRule="auto"/>
         <w:rPr>
           <w:color w:val="000000"/>
+        </w:rPr>
+      </w:pPr>
+    </w:p>
+    <w:p>
+      <w:pPr>
+        <w:pBdr>
+          <w:top w:val="nil"/>
+          <w:left w:val="nil"/>
+          <w:bottom w:val="nil"/>
+          <w:right w:val="nil"/>
+          <w:between w:val="nil"/>
+        </w:pBdr>
+        <w:shd w:val="clear" w:color="auto" w:fill="FFFFFF"/>
+        <w:spacing w:line="240" w:lineRule="auto"/>
+        <w:rPr>
+          <w:color w:val="000000"/>
+        </w:rPr>
+      </w:pPr>
+      <w:r>
+        <w:rPr>
+          <w:color w:val="000000"/>
+        </w:rPr>
+        <w:t>Your change of name certificate will show your previous name and your new name. You can use this certificate to change your name on other personal documents, such as driver’s licenses, photo cards, or health cards (as I will explain shortly).</w:t>
+      </w:r>
+    </w:p>
+    <w:p>
+      <w:pPr>
+        <w:pBdr>
+          <w:top w:val="nil"/>
+          <w:left w:val="nil"/>
+          <w:bottom w:val="nil"/>
+          <w:right w:val="nil"/>
+          <w:between w:val="nil"/>
+        </w:pBdr>
+        <w:shd w:val="clear" w:color="auto" w:fill="FFFFFF"/>
+        <w:spacing w:line="240" w:lineRule="auto"/>
+        <w:rPr>
+          <w:color w:val="000000"/>
+        </w:rPr>
+      </w:pPr>
+    </w:p>
+    <w:p>
+      <w:pPr>
+        <w:pBdr>
+          <w:top w:val="nil"/>
+          <w:left w:val="nil"/>
+          <w:bottom w:val="nil"/>
+          <w:right w:val="nil"/>
+          <w:between w:val="nil"/>
+        </w:pBdr>
+        <w:shd w:val="clear" w:color="auto" w:fill="FFFFFF"/>
+        <w:spacing w:line="240" w:lineRule="auto"/>
+        <w:rPr>
+          <w:color w:val="000000"/>
           <w:sz w:val="24"/>
           <w:szCs w:val="24"/>
         </w:rPr>
@@ -3894,6 +4218,7 @@
         <w:rPr>
           <w:color w:val="000000"/>
         </w:rPr>
+        <w:lastRenderedPageBreak/>
         <w:t>Ontario birth registrations &amp; certificates</w:t>
       </w:r>
     </w:p>
@@ -3969,7 +4294,6 @@
         <w:rPr>
           <w:color w:val="000000"/>
         </w:rPr>
-        <w:lastRenderedPageBreak/>
         <w:t>The application is two pages long, and the declaration is a single page. They can be submitted at the same time as your Ontario name change, if applicable.</w:t>
       </w:r>
     </w:p>
@@ -4045,7 +4369,21 @@
         <w:rPr>
           <w:color w:val="000000"/>
         </w:rPr>
-        <w:t>A letter from a licensed doctor or psychologist in good-standing, written on the doctor’s letterhead, stating that the doctor has examined or treated you and they can attest that the updated designation is appropriate, and signed by the doctor</w:t>
+        <w:t xml:space="preserve">A letter from a licensed doctor or psychologist in </w:t>
+      </w:r>
+      <w:proofErr w:type="gramStart"/>
+      <w:r>
+        <w:rPr>
+          <w:color w:val="000000"/>
+        </w:rPr>
+        <w:t>good-standing</w:t>
+      </w:r>
+      <w:proofErr w:type="gramEnd"/>
+      <w:r>
+        <w:rPr>
+          <w:color w:val="000000"/>
+        </w:rPr>
+        <w:t>, written on the doctor’s letterhead, stating that the doctor has examined or treated you and they can attest that the updated designation is appropriate, and signed by the doctor</w:t>
       </w:r>
     </w:p>
     <w:p>
@@ -4069,8 +4407,16 @@
         <w:rPr>
           <w:color w:val="000000"/>
         </w:rPr>
-        <w:t>All previously issued short- and long-form birth certificates and certified copies of your birth registration</w:t>
-      </w:r>
+        <w:t xml:space="preserve">All previously issued short- and long-form birth certificates and certified copies of your birth </w:t>
+      </w:r>
+      <w:proofErr w:type="gramStart"/>
+      <w:r>
+        <w:rPr>
+          <w:color w:val="000000"/>
+        </w:rPr>
+        <w:t>registration</w:t>
+      </w:r>
+      <w:proofErr w:type="gramEnd"/>
     </w:p>
     <w:p>
       <w:pPr>
@@ -4152,6 +4498,7 @@
         <w:rPr>
           <w:color w:val="000000"/>
         </w:rPr>
+        <w:lastRenderedPageBreak/>
         <w:t>Submitting your application</w:t>
       </w:r>
     </w:p>
@@ -4195,7 +4542,21 @@
         <w:rPr>
           <w:color w:val="000000"/>
         </w:rPr>
-        <w:t xml:space="preserve"> began waiving this fee back in 2021. They have continued to periodically extend the window for free applications, and currently do not list a fee, however please make sure to double-check this policy is still in standing at the time of submission. There also may be fees applicable for copies of short- or long-form birth certificates or registrations (unless submitting at the same time as an Ontario name change for an individual born in Ontario, which will be included in that fee).</w:t>
+        <w:t xml:space="preserve"> began waiving this fee back in 2021. They have continued to periodically extend the window for free applications, and currently do not list a fee, </w:t>
+      </w:r>
+      <w:proofErr w:type="gramStart"/>
+      <w:r>
+        <w:rPr>
+          <w:color w:val="000000"/>
+        </w:rPr>
+        <w:t>however</w:t>
+      </w:r>
+      <w:proofErr w:type="gramEnd"/>
+      <w:r>
+        <w:rPr>
+          <w:color w:val="000000"/>
+        </w:rPr>
+        <w:t xml:space="preserve"> please make sure to double-check this policy is still in standing at the time of submission. There also may be fees applicable for copies of short- or long-form birth certificates or registrations (unless submitting at the same time as an Ontario name change for an individual born in Ontario, which will be included in that fee).</w:t>
       </w:r>
     </w:p>
     <w:p>
@@ -4211,7 +4572,6 @@
         <w:rPr>
           <w:color w:val="000000"/>
         </w:rPr>
-        <w:lastRenderedPageBreak/>
         <w:t>By mail</w:t>
       </w:r>
     </w:p>
@@ -4438,7 +4798,7 @@
         <w:rPr>
           <w:color w:val="000000"/>
         </w:rPr>
-        <w:t xml:space="preserve">If being filed without a name change, I recommend a tracked envelope as with that application. Photocopied, faxed, or e-signed documents will not be accepted. </w:t>
+        <w:t>If being filed without a name change, I recommend a tracked envelope as with that application. Photocopied, faxed, or e-signed documents will not be accepted.</w:t>
       </w:r>
     </w:p>
     <w:p>
@@ -4582,6 +4942,7 @@
         <w:rPr>
           <w:color w:val="000000"/>
         </w:rPr>
+        <w:lastRenderedPageBreak/>
         <w:t>Driver’s licenses and photo cards</w:t>
       </w:r>
     </w:p>
@@ -4642,7 +5003,21 @@
         <w:rPr>
           <w:highlight w:val="white"/>
         </w:rPr>
-        <w:t>The driver’s license changes are free for anyone with an existing license. For those who do not drive, the photo card comes with a $35 fee. Personally, I highly recommend the photo card for non-driving trans and non-binary people, as this can serve as a very helpful I.D. in proving your legal name, sex designation, and address, and may alleviate any issues or pushback you encounter while changing other documents, and working through bureaucratic processes in general.</w:t>
+        <w:t xml:space="preserve">The driver’s license changes are free for anyone with an existing license. For those who do not drive, the photo card comes with a $35 fee. Personally, I highly recommend the photo card for non-driving trans and non-binary people, as this can serve as a very helpful I.D. in proving your legal name, sex designation, and address, and may alleviate any issues or pushback you encounter while changing other </w:t>
+      </w:r>
+      <w:proofErr w:type="gramStart"/>
+      <w:r>
+        <w:rPr>
+          <w:highlight w:val="white"/>
+        </w:rPr>
+        <w:t>documents, and</w:t>
+      </w:r>
+      <w:proofErr w:type="gramEnd"/>
+      <w:r>
+        <w:rPr>
+          <w:highlight w:val="white"/>
+        </w:rPr>
+        <w:t xml:space="preserve"> working through bureaucratic processes in general.</w:t>
       </w:r>
     </w:p>
     <w:p>
@@ -4658,7 +5033,6 @@
         <w:rPr>
           <w:color w:val="000000"/>
         </w:rPr>
-        <w:lastRenderedPageBreak/>
         <w:t>M to X and F to X changes</w:t>
       </w:r>
     </w:p>
@@ -4762,63 +5136,6 @@
           <w:color w:val="000000"/>
         </w:rPr>
       </w:pPr>
-      <w:r>
-        <w:rPr>
-          <w:color w:val="000000"/>
-        </w:rPr>
-        <w:t>If you do not have a birth certificate or registration that represents the desired sex designation,</w:t>
-      </w:r>
-      <w:r>
-        <w:rPr>
-          <w:b/>
-          <w:color w:val="000000"/>
-        </w:rPr>
-        <w:t> </w:t>
-      </w:r>
-      <w:r>
-        <w:rPr>
-          <w:color w:val="000000"/>
-        </w:rPr>
-        <w:t>you will need to bring the following two documents:</w:t>
-      </w:r>
-    </w:p>
-    <w:p>
-      <w:pPr>
-        <w:numPr>
-          <w:ilvl w:val="0"/>
-          <w:numId w:val="6"/>
-        </w:numPr>
-        <w:shd w:val="clear" w:color="auto" w:fill="FFFFFF"/>
-        <w:spacing w:before="280" w:line="240" w:lineRule="auto"/>
-        <w:rPr>
-          <w:color w:val="000000"/>
-        </w:rPr>
-      </w:pPr>
-      <w:r>
-        <w:rPr>
-          <w:color w:val="000000"/>
-        </w:rPr>
-        <w:t>A letter from a licensed doctor or psychologist that is written on the doctor’s letterhead, states that the doctor has examined or treated you and they can attest that the updated designation is appropriate, and is signed by the doctor</w:t>
-      </w:r>
-    </w:p>
-    <w:p>
-      <w:pPr>
-        <w:numPr>
-          <w:ilvl w:val="0"/>
-          <w:numId w:val="6"/>
-        </w:numPr>
-        <w:shd w:val="clear" w:color="auto" w:fill="FFFFFF"/>
-        <w:spacing w:after="280" w:line="240" w:lineRule="auto"/>
-        <w:rPr>
-          <w:color w:val="000000"/>
-        </w:rPr>
-      </w:pPr>
-      <w:r>
-        <w:rPr>
-          <w:color w:val="000000"/>
-        </w:rPr>
-        <w:t>A letter from you that includes the change you want to make, your full name and current address, your driver’s license number, and the name and address of the doctor or psychologist who has signed the other letter</w:t>
-      </w:r>
     </w:p>
     <w:p>
       <w:pPr>
@@ -4839,8 +5156,113 @@
         <w:rPr>
           <w:color w:val="000000"/>
         </w:rPr>
+        <w:t>If you do not have a birth certificate or registration that represents the desired sex designation,</w:t>
+      </w:r>
+      <w:r>
+        <w:rPr>
+          <w:b/>
+          <w:color w:val="000000"/>
+        </w:rPr>
+        <w:t> </w:t>
+      </w:r>
+      <w:r>
+        <w:rPr>
+          <w:color w:val="000000"/>
+        </w:rPr>
+        <w:t>you will need to bring the following two documents:</w:t>
+      </w:r>
+    </w:p>
+    <w:p>
+      <w:pPr>
+        <w:numPr>
+          <w:ilvl w:val="0"/>
+          <w:numId w:val="6"/>
+        </w:numPr>
+        <w:shd w:val="clear" w:color="auto" w:fill="FFFFFF"/>
+        <w:spacing w:before="280" w:line="240" w:lineRule="auto"/>
+        <w:rPr>
+          <w:color w:val="000000"/>
+        </w:rPr>
+      </w:pPr>
+      <w:r>
+        <w:rPr>
+          <w:color w:val="000000"/>
+        </w:rPr>
+        <w:t xml:space="preserve">A letter from a licensed doctor or psychologist that is written on the doctor’s letterhead, states that the doctor has examined or treated you and they can attest that the updated designation is appropriate, and is signed by the </w:t>
+      </w:r>
+      <w:proofErr w:type="gramStart"/>
+      <w:r>
+        <w:rPr>
+          <w:color w:val="000000"/>
+        </w:rPr>
+        <w:t>doctor</w:t>
+      </w:r>
+      <w:proofErr w:type="gramEnd"/>
+    </w:p>
+    <w:p>
+      <w:pPr>
+        <w:numPr>
+          <w:ilvl w:val="0"/>
+          <w:numId w:val="6"/>
+        </w:numPr>
+        <w:shd w:val="clear" w:color="auto" w:fill="FFFFFF"/>
+        <w:spacing w:after="280" w:line="240" w:lineRule="auto"/>
+        <w:rPr>
+          <w:color w:val="000000"/>
+        </w:rPr>
+      </w:pPr>
+      <w:r>
+        <w:rPr>
+          <w:color w:val="000000"/>
+        </w:rPr>
+        <w:t xml:space="preserve">A letter from you that includes the change you want to make, your full name and current address, your driver’s license number, and the name and address of the doctor or psychologist who has signed the other </w:t>
+      </w:r>
+      <w:proofErr w:type="gramStart"/>
+      <w:r>
+        <w:rPr>
+          <w:color w:val="000000"/>
+        </w:rPr>
+        <w:t>letter</w:t>
+      </w:r>
+      <w:proofErr w:type="gramEnd"/>
+    </w:p>
+    <w:p>
+      <w:pPr>
+        <w:pBdr>
+          <w:top w:val="nil"/>
+          <w:left w:val="nil"/>
+          <w:bottom w:val="nil"/>
+          <w:right w:val="nil"/>
+          <w:between w:val="nil"/>
+        </w:pBdr>
+        <w:shd w:val="clear" w:color="auto" w:fill="FFFFFF"/>
+        <w:spacing w:line="240" w:lineRule="auto"/>
+        <w:rPr>
+          <w:color w:val="000000"/>
+        </w:rPr>
+      </w:pPr>
+      <w:r>
+        <w:rPr>
+          <w:color w:val="000000"/>
+        </w:rPr>
         <w:t>Surgery is no longer required as a condition for sex designation changes. However, if you have had surgery, you are able to present documentation from a recognized specialist instead of a letter from a doctor or psychologist.</w:t>
       </w:r>
+    </w:p>
+    <w:p>
+      <w:pPr>
+        <w:pBdr>
+          <w:top w:val="nil"/>
+          <w:left w:val="nil"/>
+          <w:bottom w:val="nil"/>
+          <w:right w:val="nil"/>
+          <w:between w:val="nil"/>
+        </w:pBdr>
+        <w:shd w:val="clear" w:color="auto" w:fill="FFFFFF"/>
+        <w:spacing w:line="240" w:lineRule="auto"/>
+        <w:rPr>
+          <w:color w:val="000000"/>
+        </w:rPr>
+      </w:pPr>
     </w:p>
     <w:p>
       <w:pPr>
@@ -4930,6 +5352,7 @@
         <w:rPr>
           <w:color w:val="000000"/>
         </w:rPr>
+        <w:lastRenderedPageBreak/>
         <w:t>Process</w:t>
       </w:r>
     </w:p>
@@ -4996,7 +5419,19 @@
         <w:rPr>
           <w:color w:val="000000"/>
         </w:rPr>
-        <w:t>You need to provide the supporting documents when you update your sex designation:</w:t>
+        <w:t>You need to provide the</w:t>
+      </w:r>
+      <w:r>
+        <w:rPr>
+          <w:color w:val="000000"/>
+        </w:rPr>
+        <w:t>se</w:t>
+      </w:r>
+      <w:r>
+        <w:rPr>
+          <w:color w:val="000000"/>
+        </w:rPr>
+        <w:t xml:space="preserve"> supporting documents when you update your sex designation:</w:t>
       </w:r>
     </w:p>
     <w:p>
@@ -5044,8 +5479,16 @@
         <w:rPr>
           <w:color w:val="000000"/>
         </w:rPr>
-        <w:t>completed sex identifier update request form</w:t>
-      </w:r>
+        <w:t xml:space="preserve">completed sex identifier update request </w:t>
+      </w:r>
+      <w:proofErr w:type="gramStart"/>
+      <w:r>
+        <w:rPr>
+          <w:color w:val="000000"/>
+        </w:rPr>
+        <w:t>form</w:t>
+      </w:r>
+      <w:proofErr w:type="gramEnd"/>
     </w:p>
     <w:p>
       <w:pPr>
@@ -5088,9 +5531,16 @@
         <w:rPr>
           <w:color w:val="000000"/>
         </w:rPr>
-        <w:lastRenderedPageBreak/>
-        <w:t>your previous passport or your verification of status document has the X marker</w:t>
-      </w:r>
+        <w:t xml:space="preserve">your previous passport or your verification of status document has the X </w:t>
+      </w:r>
+      <w:proofErr w:type="gramStart"/>
+      <w:r>
+        <w:rPr>
+          <w:color w:val="000000"/>
+        </w:rPr>
+        <w:t>marker</w:t>
+      </w:r>
+      <w:proofErr w:type="gramEnd"/>
     </w:p>
     <w:p>
       <w:pPr>
@@ -5113,8 +5563,16 @@
         <w:rPr>
           <w:color w:val="000000"/>
         </w:rPr>
-        <w:t>your proof of citizenship, proof of immigration status or previous passport has the same gender identifier as what you want</w:t>
-      </w:r>
+        <w:t xml:space="preserve">your proof of citizenship, proof of immigration status or previous passport has the same gender identifier as what you </w:t>
+      </w:r>
+      <w:proofErr w:type="gramStart"/>
+      <w:r>
+        <w:rPr>
+          <w:color w:val="000000"/>
+        </w:rPr>
+        <w:t>want</w:t>
+      </w:r>
+      <w:proofErr w:type="gramEnd"/>
     </w:p>
     <w:p>
       <w:pPr>
@@ -5156,7 +5614,21 @@
         <w:rPr>
           <w:color w:val="000000"/>
         </w:rPr>
-        <w:t xml:space="preserve">that other countries you visit or travel through will accept the sex or gender identifier on your passport or travel document, especially in regards to the X marker, and you may still be asked to provide your sex as either male or female when travelling. Find more information at </w:t>
+        <w:t xml:space="preserve">that other countries you visit or travel through will accept the sex or gender identifier on your passport or travel document, especially </w:t>
+      </w:r>
+      <w:proofErr w:type="gramStart"/>
+      <w:r>
+        <w:rPr>
+          <w:color w:val="000000"/>
+        </w:rPr>
+        <w:t>in regards to</w:t>
+      </w:r>
+      <w:proofErr w:type="gramEnd"/>
+      <w:r>
+        <w:rPr>
+          <w:color w:val="000000"/>
+        </w:rPr>
+        <w:t xml:space="preserve"> the X marker, and you may still be asked to provide your sex as either male or female when travelling. Find more information at </w:t>
       </w:r>
       <w:hyperlink r:id="rId11">
         <w:r>
@@ -5375,6 +5847,7 @@
         <w:rPr>
           <w:color w:val="000000"/>
         </w:rPr>
+        <w:lastRenderedPageBreak/>
         <w:t>Important considerations</w:t>
       </w:r>
     </w:p>
@@ -5407,30 +5880,46 @@
         <w:spacing w:line="240" w:lineRule="auto"/>
         <w:rPr>
           <w:color w:val="000000"/>
+        </w:rPr>
+      </w:pPr>
+      <w:r>
+        <w:rPr>
+          <w:color w:val="000000"/>
+        </w:rPr>
+        <w:t xml:space="preserve">As of August 3, 2022, you can now add French language characters to your name on your Ontario health card. To request a new health card and name change with French language characters at no cost, visit a </w:t>
+      </w:r>
+      <w:proofErr w:type="spellStart"/>
+      <w:r>
+        <w:rPr>
+          <w:color w:val="000000"/>
+        </w:rPr>
+        <w:t>ServiceOntario</w:t>
+      </w:r>
+      <w:proofErr w:type="spellEnd"/>
+      <w:r>
+        <w:rPr>
+          <w:color w:val="000000"/>
+        </w:rPr>
+        <w:t xml:space="preserve"> location with documents proving your legal name and showing those characters. If your Canadian citizenship or OHIP-eligible immigration document does not show your legal name with French language characters, you can show a proof of residency or proof of identity document showing French characters in your legal name.</w:t>
+      </w:r>
+    </w:p>
+    <w:p>
+      <w:pPr>
+        <w:pBdr>
+          <w:top w:val="nil"/>
+          <w:left w:val="nil"/>
+          <w:bottom w:val="nil"/>
+          <w:right w:val="nil"/>
+          <w:between w:val="nil"/>
+        </w:pBdr>
+        <w:shd w:val="clear" w:color="auto" w:fill="FFFFFF"/>
+        <w:spacing w:line="240" w:lineRule="auto"/>
+        <w:rPr>
+          <w:color w:val="000000"/>
           <w:sz w:val="24"/>
           <w:szCs w:val="24"/>
         </w:rPr>
       </w:pPr>
-      <w:r>
-        <w:rPr>
-          <w:color w:val="000000"/>
-        </w:rPr>
-        <w:t xml:space="preserve">As of August 3, 2022, you can now add French language characters to your name on your Ontario health card. To request a new health card and name change with French language characters at no cost, visit a </w:t>
-      </w:r>
-      <w:proofErr w:type="spellStart"/>
-      <w:r>
-        <w:rPr>
-          <w:color w:val="000000"/>
-        </w:rPr>
-        <w:t>ServiceOntario</w:t>
-      </w:r>
-      <w:proofErr w:type="spellEnd"/>
-      <w:r>
-        <w:rPr>
-          <w:color w:val="000000"/>
-        </w:rPr>
-        <w:t xml:space="preserve"> location with documents proving your legal name and showing those characters. If your Canadian citizenship or OHIP-eligible immigration document does not show your legal name with French language characters, you can show a proof of residency or proof of identity document showing French characters in your legal name.</w:t>
-      </w:r>
       <w:r>
         <w:rPr>
           <w:color w:val="000000"/>
@@ -5473,7 +5962,6 @@
         <w:rPr>
           <w:color w:val="000000"/>
         </w:rPr>
-        <w:lastRenderedPageBreak/>
         <w:t>Social Insurance Registry updates</w:t>
       </w:r>
     </w:p>
@@ -5530,7 +6018,23 @@
           <w:color w:val="000000"/>
           <w:highlight w:val="white"/>
         </w:rPr>
-        <w:t>By law, you must update your SIN record when you change your name. To do this you will need to submit an application either online, by mail, or in person.</w:t>
+        <w:t>By law, you must update your SIN record when you change your name. To do this you will need to </w:t>
+      </w:r>
+      <w:proofErr w:type="gramStart"/>
+      <w:r>
+        <w:rPr>
+          <w:color w:val="000000"/>
+          <w:highlight w:val="white"/>
+        </w:rPr>
+        <w:t>submit an application</w:t>
+      </w:r>
+      <w:proofErr w:type="gramEnd"/>
+      <w:r>
+        <w:rPr>
+          <w:color w:val="000000"/>
+          <w:highlight w:val="white"/>
+        </w:rPr>
+        <w:t xml:space="preserve"> either online, by mail, or in person.</w:t>
       </w:r>
     </w:p>
     <w:p>
@@ -5696,6 +6200,7 @@
           <w:color w:val="000000"/>
           <w:highlight w:val="white"/>
         </w:rPr>
+        <w:lastRenderedPageBreak/>
         <w:t>Process</w:t>
       </w:r>
     </w:p>
@@ -5796,7 +6301,23 @@
           <w:color w:val="000000"/>
           <w:highlight w:val="white"/>
         </w:rPr>
-        <w:t>a name change certificate from a provincial/territorial vital statistics department</w:t>
+        <w:t xml:space="preserve">a name change certificate from a </w:t>
+      </w:r>
+      <w:proofErr w:type="gramStart"/>
+      <w:r>
+        <w:rPr>
+          <w:color w:val="000000"/>
+          <w:highlight w:val="white"/>
+        </w:rPr>
+        <w:t>provincial/territorial vital statistics</w:t>
+      </w:r>
+      <w:proofErr w:type="gramEnd"/>
+      <w:r>
+        <w:rPr>
+          <w:color w:val="000000"/>
+          <w:highlight w:val="white"/>
+        </w:rPr>
+        <w:t xml:space="preserve"> department</w:t>
       </w:r>
     </w:p>
     <w:p>
@@ -5822,8 +6343,17 @@
           <w:color w:val="000000"/>
           <w:highlight w:val="white"/>
         </w:rPr>
-        <w:t>a court order issued under an act on change of name</w:t>
-      </w:r>
+        <w:t xml:space="preserve">a court order issued under an act on change of </w:t>
+      </w:r>
+      <w:proofErr w:type="gramStart"/>
+      <w:r>
+        <w:rPr>
+          <w:color w:val="000000"/>
+          <w:highlight w:val="white"/>
+        </w:rPr>
+        <w:t>name</w:t>
+      </w:r>
+      <w:proofErr w:type="gramEnd"/>
     </w:p>
     <w:p>
       <w:pPr>
@@ -5874,8 +6404,17 @@
           <w:color w:val="000000"/>
           <w:highlight w:val="white"/>
         </w:rPr>
-        <w:t>your social insurance number</w:t>
-      </w:r>
+        <w:t xml:space="preserve">your social insurance </w:t>
+      </w:r>
+      <w:proofErr w:type="gramStart"/>
+      <w:r>
+        <w:rPr>
+          <w:color w:val="000000"/>
+          <w:highlight w:val="white"/>
+        </w:rPr>
+        <w:t>number</w:t>
+      </w:r>
+      <w:proofErr w:type="gramEnd"/>
     </w:p>
     <w:p>
       <w:pPr>
@@ -5900,7 +6439,6 @@
           <w:color w:val="000000"/>
           <w:highlight w:val="white"/>
         </w:rPr>
-        <w:lastRenderedPageBreak/>
         <w:t>your signature</w:t>
       </w:r>
     </w:p>

</xml_diff>